<commit_message>
Fixed Issue With SelfPatch missing some images Updated Install Docs Fixed Issue with Wrong port getting set in scripts
</commit_message>
<xml_diff>
--- a/MacPatch Server/Server/conf/Docs/MacPatch – Server Install.docx
+++ b/MacPatch Server/Server/conf/Docs/MacPatch – Server Install.docx
@@ -719,18 +719,14 @@
             <w:rPr>
               <w:noProof/>
             </w:rPr>
-          </w:r>
-          <w:r>
-            <w:rPr>
-              <w:noProof/>
-            </w:rPr>
             <w:fldChar w:fldCharType="separate"/>
           </w:r>
           <w:r>
             <w:rPr>
-              <w:noProof/>
-            </w:rPr>
-            <w:t>10</w:t>
+              <w:b/>
+              <w:noProof/>
+            </w:rPr>
+            <w:t>Error! Bookmark not defined.</w:t>
           </w:r>
           <w:r>
             <w:rPr>
@@ -781,18 +777,14 @@
             <w:rPr>
               <w:noProof/>
             </w:rPr>
-          </w:r>
-          <w:r>
-            <w:rPr>
-              <w:noProof/>
-            </w:rPr>
             <w:fldChar w:fldCharType="separate"/>
           </w:r>
           <w:r>
             <w:rPr>
-              <w:noProof/>
-            </w:rPr>
-            <w:t>10</w:t>
+              <w:b w:val="0"/>
+              <w:noProof/>
+            </w:rPr>
+            <w:t>Error! Bookmark not defined.</w:t>
           </w:r>
           <w:r>
             <w:rPr>
@@ -842,18 +834,14 @@
             <w:rPr>
               <w:noProof/>
             </w:rPr>
-          </w:r>
-          <w:r>
-            <w:rPr>
-              <w:noProof/>
-            </w:rPr>
             <w:fldChar w:fldCharType="separate"/>
           </w:r>
           <w:r>
             <w:rPr>
-              <w:noProof/>
-            </w:rPr>
-            <w:t>10</w:t>
+              <w:b/>
+              <w:noProof/>
+            </w:rPr>
+            <w:t>Error! Bookmark not defined.</w:t>
           </w:r>
           <w:r>
             <w:rPr>
@@ -903,18 +891,14 @@
             <w:rPr>
               <w:noProof/>
             </w:rPr>
-          </w:r>
-          <w:r>
-            <w:rPr>
-              <w:noProof/>
-            </w:rPr>
             <w:fldChar w:fldCharType="separate"/>
           </w:r>
           <w:r>
             <w:rPr>
-              <w:noProof/>
-            </w:rPr>
-            <w:t>10</w:t>
+              <w:b/>
+              <w:noProof/>
+            </w:rPr>
+            <w:t>Error! Bookmark not defined.</w:t>
           </w:r>
           <w:r>
             <w:rPr>
@@ -965,18 +949,14 @@
             <w:rPr>
               <w:noProof/>
             </w:rPr>
-          </w:r>
-          <w:r>
-            <w:rPr>
-              <w:noProof/>
-            </w:rPr>
             <w:fldChar w:fldCharType="separate"/>
           </w:r>
           <w:r>
             <w:rPr>
-              <w:noProof/>
-            </w:rPr>
-            <w:t>11</w:t>
+              <w:b w:val="0"/>
+              <w:noProof/>
+            </w:rPr>
+            <w:t>Error! Bookmark not defined.</w:t>
           </w:r>
           <w:r>
             <w:rPr>
@@ -1036,7 +1016,7 @@
             <w:rPr>
               <w:noProof/>
             </w:rPr>
-            <w:t>13</w:t>
+            <w:t>12</w:t>
           </w:r>
           <w:r>
             <w:rPr>
@@ -1096,7 +1076,7 @@
             <w:rPr>
               <w:noProof/>
             </w:rPr>
-            <w:t>15</w:t>
+            <w:t>14</w:t>
           </w:r>
           <w:r>
             <w:rPr>
@@ -1158,7 +1138,7 @@
             <w:rPr>
               <w:noProof/>
             </w:rPr>
-            <w:t>15</w:t>
+            <w:t>14</w:t>
           </w:r>
           <w:r>
             <w:rPr>
@@ -1220,7 +1200,7 @@
             <w:rPr>
               <w:noProof/>
             </w:rPr>
-            <w:t>15</w:t>
+            <w:t>14</w:t>
           </w:r>
           <w:r>
             <w:rPr>
@@ -3960,15 +3940,7 @@
         <w:rPr>
           <w:rFonts w:asciiTheme="majorHAnsi" w:hAnsiTheme="majorHAnsi" w:cs="Helvetica"/>
         </w:rPr>
-        <w:t>version=</w:t>
-      </w:r>
-      <w:bookmarkStart w:id="15" w:name="_GoBack"/>
-      <w:bookmarkEnd w:id="15"/>
-      <w:r>
-        <w:rPr>
-          <w:rFonts w:asciiTheme="majorHAnsi" w:hAnsiTheme="majorHAnsi" w:cs="Helvetica"/>
-        </w:rPr>
-        <w:t>2.1.1</w:t>
+        <w:t>version=2.1.1</w:t>
       </w:r>
     </w:p>
     <w:p>
@@ -4614,218 +4586,6 @@
     </w:p>
     <w:p>
       <w:pPr>
-        <w:widowControl w:val="0"/>
-        <w:tabs>
-          <w:tab w:val="left" w:pos="720"/>
-          <w:tab w:val="left" w:pos="1440"/>
-          <w:tab w:val="left" w:pos="2160"/>
-          <w:tab w:val="left" w:pos="2880"/>
-          <w:tab w:val="left" w:pos="3600"/>
-          <w:tab w:val="left" w:pos="4320"/>
-          <w:tab w:val="left" w:pos="5040"/>
-          <w:tab w:val="left" w:pos="5760"/>
-          <w:tab w:val="left" w:pos="6480"/>
-          <w:tab w:val="left" w:pos="7200"/>
-          <w:tab w:val="left" w:pos="7920"/>
-          <w:tab w:val="left" w:pos="8640"/>
-        </w:tabs>
-        <w:autoSpaceDE w:val="0"/>
-        <w:autoSpaceDN w:val="0"/>
-        <w:adjustRightInd w:val="0"/>
-        <w:rPr>
-          <w:rFonts w:asciiTheme="majorHAnsi" w:hAnsiTheme="majorHAnsi" w:cs="Helvetica"/>
-          <w:b/>
-          <w:bCs/>
-        </w:rPr>
-      </w:pPr>
-    </w:p>
-    <w:p>
-      <w:pPr>
-        <w:widowControl w:val="0"/>
-        <w:tabs>
-          <w:tab w:val="left" w:pos="720"/>
-          <w:tab w:val="left" w:pos="1440"/>
-          <w:tab w:val="left" w:pos="2160"/>
-          <w:tab w:val="left" w:pos="2880"/>
-          <w:tab w:val="left" w:pos="3600"/>
-          <w:tab w:val="left" w:pos="4320"/>
-          <w:tab w:val="left" w:pos="5040"/>
-          <w:tab w:val="left" w:pos="5760"/>
-          <w:tab w:val="left" w:pos="6480"/>
-          <w:tab w:val="left" w:pos="7200"/>
-          <w:tab w:val="left" w:pos="7920"/>
-          <w:tab w:val="left" w:pos="8640"/>
-        </w:tabs>
-        <w:autoSpaceDE w:val="0"/>
-        <w:autoSpaceDN w:val="0"/>
-        <w:adjustRightInd w:val="0"/>
-        <w:rPr>
-          <w:rFonts w:asciiTheme="majorHAnsi" w:hAnsiTheme="majorHAnsi" w:cs="Helvetica"/>
-          <w:b/>
-          <w:bCs/>
-        </w:rPr>
-      </w:pPr>
-    </w:p>
-    <w:p>
-      <w:pPr>
-        <w:widowControl w:val="0"/>
-        <w:tabs>
-          <w:tab w:val="left" w:pos="720"/>
-          <w:tab w:val="left" w:pos="1440"/>
-          <w:tab w:val="left" w:pos="2160"/>
-          <w:tab w:val="left" w:pos="2880"/>
-          <w:tab w:val="left" w:pos="3600"/>
-          <w:tab w:val="left" w:pos="4320"/>
-          <w:tab w:val="left" w:pos="5040"/>
-          <w:tab w:val="left" w:pos="5760"/>
-          <w:tab w:val="left" w:pos="6480"/>
-          <w:tab w:val="left" w:pos="7200"/>
-          <w:tab w:val="left" w:pos="7920"/>
-          <w:tab w:val="left" w:pos="8640"/>
-        </w:tabs>
-        <w:autoSpaceDE w:val="0"/>
-        <w:autoSpaceDN w:val="0"/>
-        <w:adjustRightInd w:val="0"/>
-        <w:rPr>
-          <w:rFonts w:asciiTheme="majorHAnsi" w:hAnsiTheme="majorHAnsi" w:cs="Helvetica"/>
-        </w:rPr>
-      </w:pPr>
-      <w:r>
-        <w:rPr>
-          <w:rFonts w:asciiTheme="majorHAnsi" w:hAnsiTheme="majorHAnsi" w:cs="Helvetica"/>
-        </w:rPr>
-        <w:t>cp "${BASEDIR}/PKG/Combined/mpInfo.ini" &gt; "${BUILDDIR}/Combined/MPClientInstaller.mpkg/Contents/Resources/.mpInfo.ini"</w:t>
-      </w:r>
-    </w:p>
-    <w:p>
-      <w:pPr>
-        <w:widowControl w:val="0"/>
-        <w:tabs>
-          <w:tab w:val="left" w:pos="720"/>
-          <w:tab w:val="left" w:pos="1440"/>
-          <w:tab w:val="left" w:pos="2160"/>
-          <w:tab w:val="left" w:pos="2880"/>
-          <w:tab w:val="left" w:pos="3600"/>
-          <w:tab w:val="left" w:pos="4320"/>
-          <w:tab w:val="left" w:pos="5040"/>
-          <w:tab w:val="left" w:pos="5760"/>
-          <w:tab w:val="left" w:pos="6480"/>
-          <w:tab w:val="left" w:pos="7200"/>
-          <w:tab w:val="left" w:pos="7920"/>
-          <w:tab w:val="left" w:pos="8640"/>
-        </w:tabs>
-        <w:autoSpaceDE w:val="0"/>
-        <w:autoSpaceDN w:val="0"/>
-        <w:adjustRightInd w:val="0"/>
-        <w:rPr>
-          <w:rFonts w:asciiTheme="majorHAnsi" w:hAnsiTheme="majorHAnsi" w:cs="Helvetica"/>
-        </w:rPr>
-      </w:pPr>
-    </w:p>
-    <w:p>
-      <w:pPr>
-        <w:widowControl w:val="0"/>
-        <w:tabs>
-          <w:tab w:val="left" w:pos="720"/>
-          <w:tab w:val="left" w:pos="1440"/>
-          <w:tab w:val="left" w:pos="2160"/>
-          <w:tab w:val="left" w:pos="2880"/>
-          <w:tab w:val="left" w:pos="3600"/>
-          <w:tab w:val="left" w:pos="4320"/>
-          <w:tab w:val="left" w:pos="5040"/>
-          <w:tab w:val="left" w:pos="5760"/>
-          <w:tab w:val="left" w:pos="6480"/>
-          <w:tab w:val="left" w:pos="7200"/>
-          <w:tab w:val="left" w:pos="7920"/>
-          <w:tab w:val="left" w:pos="8640"/>
-        </w:tabs>
-        <w:autoSpaceDE w:val="0"/>
-        <w:autoSpaceDN w:val="0"/>
-        <w:adjustRightInd w:val="0"/>
-        <w:rPr>
-          <w:rFonts w:asciiTheme="majorHAnsi" w:hAnsiTheme="majorHAnsi" w:cs="Helvetica"/>
-          <w:b/>
-          <w:bCs/>
-        </w:rPr>
-      </w:pPr>
-      <w:r>
-        <w:rPr>
-          <w:rFonts w:asciiTheme="majorHAnsi" w:hAnsiTheme="majorHAnsi" w:cs="Helvetica"/>
-          <w:b/>
-          <w:bCs/>
-        </w:rPr>
-        <w:t>Create ZIP file for uploading agent</w:t>
-      </w:r>
-    </w:p>
-    <w:p>
-      <w:pPr>
-        <w:widowControl w:val="0"/>
-        <w:tabs>
-          <w:tab w:val="left" w:pos="720"/>
-          <w:tab w:val="left" w:pos="1440"/>
-          <w:tab w:val="left" w:pos="2160"/>
-          <w:tab w:val="left" w:pos="2880"/>
-          <w:tab w:val="left" w:pos="3600"/>
-          <w:tab w:val="left" w:pos="4320"/>
-          <w:tab w:val="left" w:pos="5040"/>
-          <w:tab w:val="left" w:pos="5760"/>
-          <w:tab w:val="left" w:pos="6480"/>
-          <w:tab w:val="left" w:pos="7200"/>
-          <w:tab w:val="left" w:pos="7920"/>
-          <w:tab w:val="left" w:pos="8640"/>
-        </w:tabs>
-        <w:autoSpaceDE w:val="0"/>
-        <w:autoSpaceDN w:val="0"/>
-        <w:adjustRightInd w:val="0"/>
-        <w:rPr>
-          <w:rFonts w:asciiTheme="majorHAnsi" w:hAnsiTheme="majorHAnsi" w:cs="Helvetica"/>
-        </w:rPr>
-      </w:pPr>
-    </w:p>
-    <w:p>
-      <w:pPr>
-        <w:widowControl w:val="0"/>
-        <w:tabs>
-          <w:tab w:val="left" w:pos="720"/>
-          <w:tab w:val="left" w:pos="1440"/>
-          <w:tab w:val="left" w:pos="2160"/>
-          <w:tab w:val="left" w:pos="2880"/>
-          <w:tab w:val="left" w:pos="3600"/>
-          <w:tab w:val="left" w:pos="4320"/>
-          <w:tab w:val="left" w:pos="5040"/>
-          <w:tab w:val="left" w:pos="5760"/>
-          <w:tab w:val="left" w:pos="6480"/>
-          <w:tab w:val="left" w:pos="7200"/>
-          <w:tab w:val="left" w:pos="7920"/>
-          <w:tab w:val="left" w:pos="8640"/>
-        </w:tabs>
-        <w:autoSpaceDE w:val="0"/>
-        <w:autoSpaceDN w:val="0"/>
-        <w:adjustRightInd w:val="0"/>
-        <w:rPr>
-          <w:rFonts w:asciiTheme="majorHAnsi" w:hAnsiTheme="majorHAnsi" w:cs="Helvetica"/>
-          <w:b/>
-          <w:bCs/>
-          <w:sz w:val="36"/>
-          <w:szCs w:val="36"/>
-        </w:rPr>
-      </w:pPr>
-      <w:r>
-        <w:rPr>
-          <w:rFonts w:asciiTheme="majorHAnsi" w:hAnsiTheme="majorHAnsi" w:cs="Helvetica"/>
-        </w:rPr>
-        <w:t>ditto -c -k --keepParent "${BUILDDIR}/Combined/MPClientInstaller.mpkg" "${BUILDDIR}/Combined/MPClientInstaller.mpkg.zip"</w:t>
-      </w:r>
-    </w:p>
-    <w:p>
-      <w:pPr>
-        <w:rPr>
-          <w:rFonts w:asciiTheme="majorHAnsi" w:hAnsiTheme="majorHAnsi"/>
-        </w:rPr>
-      </w:pPr>
-    </w:p>
-    <w:p>
-      <w:pPr>
         <w:rPr>
           <w:rFonts w:asciiTheme="majorHAnsi" w:eastAsiaTheme="majorEastAsia" w:hAnsiTheme="majorHAnsi" w:cstheme="majorBidi"/>
           <w:b/>
@@ -4846,11 +4606,11 @@
       <w:pPr>
         <w:pStyle w:val="Heading1"/>
       </w:pPr>
-      <w:bookmarkStart w:id="16" w:name="_Toc231615408"/>
+      <w:bookmarkStart w:id="15" w:name="_Toc231615408"/>
       <w:r>
         <w:t>MacPatch Web Admin Setup</w:t>
       </w:r>
-      <w:bookmarkEnd w:id="16"/>
+      <w:bookmarkEnd w:id="15"/>
     </w:p>
     <w:p>
       <w:pPr>
@@ -4925,9 +4685,22 @@
       <w:r>
         <w:rPr>
           <w:rFonts w:asciiTheme="majorHAnsi" w:hAnsiTheme="majorHAnsi"/>
+        </w:rPr>
+        <w:t>*</w:t>
+      </w:r>
+      <w:r>
+        <w:rPr>
+          <w:rFonts w:asciiTheme="majorHAnsi" w:hAnsiTheme="majorHAnsi"/>
           <w:b/>
         </w:rPr>
         <w:t>mpadmin</w:t>
+      </w:r>
+      <w:r>
+        <w:rPr>
+          <w:rFonts w:asciiTheme="majorHAnsi" w:hAnsiTheme="majorHAnsi"/>
+          <w:b/>
+        </w:rPr>
+        <w:t>*</w:t>
       </w:r>
       <w:r>
         <w:rPr>
@@ -5680,6 +5453,71 @@
         </w:rPr>
         <w:t xml:space="preserve"> Patch Group(s)&gt; Build"</w:t>
       </w:r>
+      <w:r>
+        <w:rPr>
+          <w:rFonts w:asciiTheme="majorHAnsi" w:hAnsiTheme="majorHAnsi"/>
+        </w:rPr>
+        <w:br/>
+      </w:r>
+      <w:r>
+        <w:rPr>
+          <w:rFonts w:asciiTheme="majorHAnsi" w:hAnsiTheme="majorHAnsi"/>
+        </w:rPr>
+        <w:br/>
+      </w:r>
+      <w:r>
+        <w:rPr>
+          <w:rFonts w:asciiTheme="majorHAnsi" w:hAnsiTheme="majorHAnsi"/>
+          <w:noProof/>
+        </w:rPr>
+        <w:drawing>
+          <wp:inline distT="0" distB="0" distL="0" distR="0" wp14:anchorId="322AEAFB" wp14:editId="65A8666F">
+            <wp:extent cx="2875026" cy="930402"/>
+            <wp:effectExtent l="0" t="0" r="0" b="9525"/>
+            <wp:docPr id="5" name="Picture 5"/>
+            <wp:cNvGraphicFramePr>
+              <a:graphicFrameLocks xmlns:a="http://schemas.openxmlformats.org/drawingml/2006/main" noChangeAspect="1"/>
+            </wp:cNvGraphicFramePr>
+            <a:graphic xmlns:a="http://schemas.openxmlformats.org/drawingml/2006/main">
+              <a:graphicData uri="http://schemas.openxmlformats.org/drawingml/2006/picture">
+                <pic:pic xmlns:pic="http://schemas.openxmlformats.org/drawingml/2006/picture">
+                  <pic:nvPicPr>
+                    <pic:cNvPr id="0" name="Screen Shot 2013-06-11 at 12.19.53 PM.png"/>
+                    <pic:cNvPicPr/>
+                  </pic:nvPicPr>
+                  <pic:blipFill>
+                    <a:blip r:embed="rId11">
+                      <a:extLst>
+                        <a:ext uri="{28A0092B-C50C-407E-A947-70E740481C1C}">
+                          <a14:useLocalDpi xmlns:a14="http://schemas.microsoft.com/office/drawing/2010/main" val="0"/>
+                        </a:ext>
+                      </a:extLst>
+                    </a:blip>
+                    <a:stretch>
+                      <a:fillRect/>
+                    </a:stretch>
+                  </pic:blipFill>
+                  <pic:spPr>
+                    <a:xfrm>
+                      <a:off x="0" y="0"/>
+                      <a:ext cx="2875026" cy="930402"/>
+                    </a:xfrm>
+                    <a:prstGeom prst="rect">
+                      <a:avLst/>
+                    </a:prstGeom>
+                  </pic:spPr>
+                </pic:pic>
+              </a:graphicData>
+            </a:graphic>
+          </wp:inline>
+        </w:drawing>
+      </w:r>
+      <w:r>
+        <w:rPr>
+          <w:rFonts w:asciiTheme="majorHAnsi" w:hAnsiTheme="majorHAnsi"/>
+        </w:rPr>
+        <w:br/>
+      </w:r>
     </w:p>
     <w:p>
       <w:pPr>
@@ -5698,7 +5536,7 @@
           <w:rFonts w:asciiTheme="majorHAnsi" w:hAnsiTheme="majorHAnsi"/>
           <w:bCs/>
         </w:rPr>
-        <w:t>Name the group “RecommendedPatches”</w:t>
+        <w:t>Name the group "RecommendedPatches"</w:t>
       </w:r>
     </w:p>
     <w:p>
@@ -5718,7 +5556,7 @@
           <w:rFonts w:asciiTheme="majorHAnsi" w:hAnsiTheme="majorHAnsi"/>
           <w:bCs/>
         </w:rPr>
-        <w:t>Set group type to “Production”</w:t>
+        <w:t>Set group type to "Production"</w:t>
       </w:r>
     </w:p>
     <w:p>
@@ -5738,8 +5576,445 @@
           <w:rFonts w:asciiTheme="majorHAnsi" w:hAnsiTheme="majorHAnsi"/>
           <w:bCs/>
         </w:rPr>
-        <w:t>Click the “Create Group” button.</w:t>
-      </w:r>
+        <w:t>Select any available "Production" patches</w:t>
+      </w:r>
+    </w:p>
+    <w:p>
+      <w:pPr>
+        <w:pStyle w:val="ListParagraph"/>
+        <w:numPr>
+          <w:ilvl w:val="1"/>
+          <w:numId w:val="12"/>
+        </w:numPr>
+        <w:rPr>
+          <w:rFonts w:asciiTheme="majorHAnsi" w:hAnsiTheme="majorHAnsi"/>
+          <w:bCs/>
+        </w:rPr>
+      </w:pPr>
+      <w:r>
+        <w:rPr>
+          <w:rFonts w:asciiTheme="majorHAnsi" w:hAnsiTheme="majorHAnsi"/>
+          <w:bCs/>
+        </w:rPr>
+        <w:t>Click the "</w:t>
+      </w:r>
+      <w:bookmarkStart w:id="16" w:name="_GoBack"/>
+      <w:bookmarkEnd w:id="16"/>
+      <w:r>
+        <w:rPr>
+          <w:rFonts w:asciiTheme="majorHAnsi" w:hAnsiTheme="majorHAnsi"/>
+          <w:bCs/>
+        </w:rPr>
+        <w:t>Create Group"</w:t>
+      </w:r>
+      <w:r>
+        <w:rPr>
+          <w:rFonts w:asciiTheme="majorHAnsi" w:hAnsiTheme="majorHAnsi"/>
+          <w:bCs/>
+        </w:rPr>
+        <w:t xml:space="preserve"> button.</w:t>
+      </w:r>
+      <w:r>
+        <w:rPr>
+          <w:rFonts w:asciiTheme="majorHAnsi" w:hAnsiTheme="majorHAnsi"/>
+          <w:bCs/>
+        </w:rPr>
+        <w:br/>
+      </w:r>
+    </w:p>
+    <w:p>
+      <w:pPr>
+        <w:pStyle w:val="ListParagraph"/>
+        <w:numPr>
+          <w:ilvl w:val="0"/>
+          <w:numId w:val="12"/>
+        </w:numPr>
+        <w:rPr>
+          <w:rStyle w:val="IntenseEmphasis"/>
+          <w:rFonts w:asciiTheme="majorHAnsi" w:hAnsiTheme="majorHAnsi"/>
+        </w:rPr>
+      </w:pPr>
+      <w:r>
+        <w:rPr>
+          <w:rStyle w:val="IntenseEmphasis"/>
+          <w:rFonts w:asciiTheme="majorHAnsi" w:hAnsiTheme="majorHAnsi"/>
+        </w:rPr>
+        <w:t xml:space="preserve">Create New </w:t>
+      </w:r>
+      <w:r>
+        <w:rPr>
+          <w:rStyle w:val="IntenseEmphasis"/>
+          <w:rFonts w:asciiTheme="majorHAnsi" w:hAnsiTheme="majorHAnsi"/>
+        </w:rPr>
+        <w:t xml:space="preserve">Software Distribution </w:t>
+      </w:r>
+      <w:r>
+        <w:rPr>
+          <w:rStyle w:val="IntenseEmphasis"/>
+          <w:rFonts w:asciiTheme="majorHAnsi" w:hAnsiTheme="majorHAnsi"/>
+        </w:rPr>
+        <w:t>Group</w:t>
+      </w:r>
+    </w:p>
+    <w:p>
+      <w:pPr>
+        <w:pStyle w:val="ListParagraph"/>
+        <w:numPr>
+          <w:ilvl w:val="1"/>
+          <w:numId w:val="12"/>
+        </w:numPr>
+        <w:rPr>
+          <w:rFonts w:asciiTheme="majorHAnsi" w:hAnsiTheme="majorHAnsi"/>
+        </w:rPr>
+      </w:pPr>
+      <w:r>
+        <w:rPr>
+          <w:rFonts w:asciiTheme="majorHAnsi" w:hAnsiTheme="majorHAnsi"/>
+        </w:rPr>
+        <w:t>Go to Menu "</w:t>
+      </w:r>
+      <w:r>
+        <w:rPr>
+          <w:rFonts w:asciiTheme="majorHAnsi" w:hAnsiTheme="majorHAnsi"/>
+        </w:rPr>
+        <w:t>Software</w:t>
+      </w:r>
+      <w:r>
+        <w:rPr>
+          <w:rFonts w:asciiTheme="majorHAnsi" w:hAnsiTheme="majorHAnsi"/>
+        </w:rPr>
+        <w:t xml:space="preserve"> &gt; </w:t>
+      </w:r>
+      <w:r>
+        <w:rPr>
+          <w:rFonts w:asciiTheme="majorHAnsi" w:hAnsiTheme="majorHAnsi"/>
+        </w:rPr>
+        <w:t>- Groups -  List</w:t>
+      </w:r>
+      <w:r>
+        <w:rPr>
+          <w:rFonts w:asciiTheme="majorHAnsi" w:hAnsiTheme="majorHAnsi"/>
+        </w:rPr>
+        <w:t>"</w:t>
+      </w:r>
+      <w:r>
+        <w:rPr>
+          <w:rFonts w:asciiTheme="majorHAnsi" w:hAnsiTheme="majorHAnsi"/>
+        </w:rPr>
+        <w:br/>
+      </w:r>
+      <w:r>
+        <w:rPr>
+          <w:rFonts w:asciiTheme="majorHAnsi" w:hAnsiTheme="majorHAnsi"/>
+        </w:rPr>
+        <w:br/>
+      </w:r>
+      <w:r>
+        <w:rPr>
+          <w:rFonts w:asciiTheme="majorHAnsi" w:hAnsiTheme="majorHAnsi"/>
+          <w:noProof/>
+        </w:rPr>
+        <w:drawing>
+          <wp:inline distT="0" distB="0" distL="0" distR="0" wp14:anchorId="18449A67" wp14:editId="37863FEA">
+            <wp:extent cx="1450086" cy="1475232"/>
+            <wp:effectExtent l="0" t="0" r="0" b="0"/>
+            <wp:docPr id="2" name="Picture 2"/>
+            <wp:cNvGraphicFramePr>
+              <a:graphicFrameLocks xmlns:a="http://schemas.openxmlformats.org/drawingml/2006/main" noChangeAspect="1"/>
+            </wp:cNvGraphicFramePr>
+            <a:graphic xmlns:a="http://schemas.openxmlformats.org/drawingml/2006/main">
+              <a:graphicData uri="http://schemas.openxmlformats.org/drawingml/2006/picture">
+                <pic:pic xmlns:pic="http://schemas.openxmlformats.org/drawingml/2006/picture">
+                  <pic:nvPicPr>
+                    <pic:cNvPr id="0" name="Screen Shot 2013-06-11 at 12.14.55 PM.png"/>
+                    <pic:cNvPicPr/>
+                  </pic:nvPicPr>
+                  <pic:blipFill>
+                    <a:blip r:embed="rId12">
+                      <a:extLst>
+                        <a:ext uri="{28A0092B-C50C-407E-A947-70E740481C1C}">
+                          <a14:useLocalDpi xmlns:a14="http://schemas.microsoft.com/office/drawing/2010/main" val="0"/>
+                        </a:ext>
+                      </a:extLst>
+                    </a:blip>
+                    <a:stretch>
+                      <a:fillRect/>
+                    </a:stretch>
+                  </pic:blipFill>
+                  <pic:spPr>
+                    <a:xfrm>
+                      <a:off x="0" y="0"/>
+                      <a:ext cx="1450086" cy="1475232"/>
+                    </a:xfrm>
+                    <a:prstGeom prst="rect">
+                      <a:avLst/>
+                    </a:prstGeom>
+                  </pic:spPr>
+                </pic:pic>
+              </a:graphicData>
+            </a:graphic>
+          </wp:inline>
+        </w:drawing>
+      </w:r>
+      <w:r>
+        <w:rPr>
+          <w:rFonts w:asciiTheme="majorHAnsi" w:hAnsiTheme="majorHAnsi"/>
+        </w:rPr>
+        <w:br/>
+      </w:r>
+    </w:p>
+    <w:p>
+      <w:pPr>
+        <w:pStyle w:val="ListParagraph"/>
+        <w:numPr>
+          <w:ilvl w:val="1"/>
+          <w:numId w:val="12"/>
+        </w:numPr>
+        <w:rPr>
+          <w:rFonts w:asciiTheme="majorHAnsi" w:hAnsiTheme="majorHAnsi"/>
+          <w:bCs/>
+        </w:rPr>
+      </w:pPr>
+      <w:r>
+        <w:rPr>
+          <w:rFonts w:asciiTheme="majorHAnsi" w:hAnsiTheme="majorHAnsi"/>
+          <w:bCs/>
+        </w:rPr>
+        <w:t>Click the "+" button to add a new group.</w:t>
+      </w:r>
+      <w:r>
+        <w:rPr>
+          <w:rFonts w:asciiTheme="majorHAnsi" w:hAnsiTheme="majorHAnsi"/>
+          <w:bCs/>
+        </w:rPr>
+        <w:br/>
+      </w:r>
+      <w:r>
+        <w:rPr>
+          <w:rFonts w:asciiTheme="majorHAnsi" w:hAnsiTheme="majorHAnsi"/>
+          <w:bCs/>
+        </w:rPr>
+        <w:br/>
+      </w:r>
+      <w:r>
+        <w:rPr>
+          <w:rFonts w:asciiTheme="majorHAnsi" w:hAnsiTheme="majorHAnsi"/>
+          <w:bCs/>
+          <w:noProof/>
+        </w:rPr>
+        <w:drawing>
+          <wp:inline distT="0" distB="0" distL="0" distR="0" wp14:anchorId="5BC82ECA" wp14:editId="2190B332">
+            <wp:extent cx="1869186" cy="880110"/>
+            <wp:effectExtent l="0" t="0" r="10795" b="8890"/>
+            <wp:docPr id="3" name="Picture 3"/>
+            <wp:cNvGraphicFramePr>
+              <a:graphicFrameLocks xmlns:a="http://schemas.openxmlformats.org/drawingml/2006/main" noChangeAspect="1"/>
+            </wp:cNvGraphicFramePr>
+            <a:graphic xmlns:a="http://schemas.openxmlformats.org/drawingml/2006/main">
+              <a:graphicData uri="http://schemas.openxmlformats.org/drawingml/2006/picture">
+                <pic:pic xmlns:pic="http://schemas.openxmlformats.org/drawingml/2006/picture">
+                  <pic:nvPicPr>
+                    <pic:cNvPr id="0" name="Screen Shot 2013-06-11 at 12.15.26 PM.png"/>
+                    <pic:cNvPicPr/>
+                  </pic:nvPicPr>
+                  <pic:blipFill>
+                    <a:blip r:embed="rId13">
+                      <a:extLst>
+                        <a:ext uri="{28A0092B-C50C-407E-A947-70E740481C1C}">
+                          <a14:useLocalDpi xmlns:a14="http://schemas.microsoft.com/office/drawing/2010/main" val="0"/>
+                        </a:ext>
+                      </a:extLst>
+                    </a:blip>
+                    <a:stretch>
+                      <a:fillRect/>
+                    </a:stretch>
+                  </pic:blipFill>
+                  <pic:spPr>
+                    <a:xfrm>
+                      <a:off x="0" y="0"/>
+                      <a:ext cx="1869186" cy="880110"/>
+                    </a:xfrm>
+                    <a:prstGeom prst="rect">
+                      <a:avLst/>
+                    </a:prstGeom>
+                  </pic:spPr>
+                </pic:pic>
+              </a:graphicData>
+            </a:graphic>
+          </wp:inline>
+        </w:drawing>
+      </w:r>
+    </w:p>
+    <w:p>
+      <w:pPr>
+        <w:pStyle w:val="ListParagraph"/>
+        <w:numPr>
+          <w:ilvl w:val="1"/>
+          <w:numId w:val="12"/>
+        </w:numPr>
+        <w:rPr>
+          <w:rFonts w:asciiTheme="majorHAnsi" w:hAnsiTheme="majorHAnsi"/>
+          <w:bCs/>
+        </w:rPr>
+      </w:pPr>
+      <w:r>
+        <w:rPr>
+          <w:rFonts w:asciiTheme="majorHAnsi" w:hAnsiTheme="majorHAnsi"/>
+          <w:bCs/>
+        </w:rPr>
+        <w:t xml:space="preserve">Set group </w:t>
+      </w:r>
+      <w:r>
+        <w:rPr>
+          <w:rFonts w:asciiTheme="majorHAnsi" w:hAnsiTheme="majorHAnsi"/>
+          <w:bCs/>
+        </w:rPr>
+        <w:t>name</w:t>
+      </w:r>
+      <w:r>
+        <w:rPr>
+          <w:rFonts w:asciiTheme="majorHAnsi" w:hAnsiTheme="majorHAnsi"/>
+          <w:bCs/>
+        </w:rPr>
+        <w:t xml:space="preserve"> to </w:t>
+      </w:r>
+      <w:r>
+        <w:rPr>
+          <w:rFonts w:asciiTheme="majorHAnsi" w:hAnsiTheme="majorHAnsi"/>
+          <w:bCs/>
+        </w:rPr>
+        <w:t>"Default"</w:t>
+      </w:r>
+      <w:r>
+        <w:rPr>
+          <w:rFonts w:asciiTheme="majorHAnsi" w:hAnsiTheme="majorHAnsi"/>
+          <w:bCs/>
+        </w:rPr>
+        <w:br/>
+      </w:r>
+      <w:r>
+        <w:rPr>
+          <w:rFonts w:asciiTheme="majorHAnsi" w:hAnsiTheme="majorHAnsi"/>
+          <w:bCs/>
+        </w:rPr>
+        <w:br/>
+      </w:r>
+      <w:r>
+        <w:rPr>
+          <w:rFonts w:asciiTheme="majorHAnsi" w:hAnsiTheme="majorHAnsi"/>
+          <w:bCs/>
+          <w:noProof/>
+        </w:rPr>
+        <w:drawing>
+          <wp:inline distT="0" distB="0" distL="0" distR="0" wp14:anchorId="5EA898D4" wp14:editId="408F3017">
+            <wp:extent cx="2548128" cy="1290828"/>
+            <wp:effectExtent l="0" t="0" r="0" b="5080"/>
+            <wp:docPr id="4" name="Picture 4"/>
+            <wp:cNvGraphicFramePr>
+              <a:graphicFrameLocks xmlns:a="http://schemas.openxmlformats.org/drawingml/2006/main" noChangeAspect="1"/>
+            </wp:cNvGraphicFramePr>
+            <a:graphic xmlns:a="http://schemas.openxmlformats.org/drawingml/2006/main">
+              <a:graphicData uri="http://schemas.openxmlformats.org/drawingml/2006/picture">
+                <pic:pic xmlns:pic="http://schemas.openxmlformats.org/drawingml/2006/picture">
+                  <pic:nvPicPr>
+                    <pic:cNvPr id="0" name="Screen Shot 2013-06-11 at 12.18.12 PM.png"/>
+                    <pic:cNvPicPr/>
+                  </pic:nvPicPr>
+                  <pic:blipFill>
+                    <a:blip r:embed="rId14">
+                      <a:extLst>
+                        <a:ext uri="{28A0092B-C50C-407E-A947-70E740481C1C}">
+                          <a14:useLocalDpi xmlns:a14="http://schemas.microsoft.com/office/drawing/2010/main" val="0"/>
+                        </a:ext>
+                      </a:extLst>
+                    </a:blip>
+                    <a:stretch>
+                      <a:fillRect/>
+                    </a:stretch>
+                  </pic:blipFill>
+                  <pic:spPr>
+                    <a:xfrm>
+                      <a:off x="0" y="0"/>
+                      <a:ext cx="2548128" cy="1290828"/>
+                    </a:xfrm>
+                    <a:prstGeom prst="rect">
+                      <a:avLst/>
+                    </a:prstGeom>
+                  </pic:spPr>
+                </pic:pic>
+              </a:graphicData>
+            </a:graphic>
+          </wp:inline>
+        </w:drawing>
+      </w:r>
+      <w:r>
+        <w:rPr>
+          <w:rFonts w:asciiTheme="majorHAnsi" w:hAnsiTheme="majorHAnsi"/>
+          <w:bCs/>
+        </w:rPr>
+        <w:br/>
+      </w:r>
+    </w:p>
+    <w:p>
+      <w:pPr>
+        <w:pStyle w:val="ListParagraph"/>
+        <w:numPr>
+          <w:ilvl w:val="1"/>
+          <w:numId w:val="12"/>
+        </w:numPr>
+        <w:rPr>
+          <w:rFonts w:asciiTheme="majorHAnsi" w:hAnsiTheme="majorHAnsi"/>
+          <w:bCs/>
+        </w:rPr>
+      </w:pPr>
+      <w:r>
+        <w:rPr>
+          <w:rFonts w:asciiTheme="majorHAnsi" w:hAnsiTheme="majorHAnsi"/>
+          <w:bCs/>
+        </w:rPr>
+        <w:t>Setting the description is optional but advised.</w:t>
+      </w:r>
+    </w:p>
+    <w:p>
+      <w:pPr>
+        <w:pStyle w:val="ListParagraph"/>
+        <w:numPr>
+          <w:ilvl w:val="1"/>
+          <w:numId w:val="12"/>
+        </w:numPr>
+        <w:rPr>
+          <w:rFonts w:asciiTheme="majorHAnsi" w:hAnsiTheme="majorHAnsi"/>
+          <w:bCs/>
+        </w:rPr>
+      </w:pPr>
+      <w:r>
+        <w:rPr>
+          <w:rFonts w:asciiTheme="majorHAnsi" w:hAnsiTheme="majorHAnsi"/>
+          <w:bCs/>
+        </w:rPr>
+        <w:t xml:space="preserve">Click the </w:t>
+      </w:r>
+      <w:r>
+        <w:rPr>
+          <w:rFonts w:asciiTheme="majorHAnsi" w:hAnsiTheme="majorHAnsi"/>
+          <w:bCs/>
+        </w:rPr>
+        <w:t>"Submit"</w:t>
+      </w:r>
+      <w:r>
+        <w:rPr>
+          <w:rFonts w:asciiTheme="majorHAnsi" w:hAnsiTheme="majorHAnsi"/>
+          <w:bCs/>
+        </w:rPr>
+        <w:t xml:space="preserve"> button.</w:t>
+      </w:r>
+    </w:p>
+    <w:p>
+      <w:pPr>
+        <w:rPr>
+          <w:rFonts w:asciiTheme="majorHAnsi" w:hAnsiTheme="majorHAnsi"/>
+        </w:rPr>
+      </w:pPr>
     </w:p>
     <w:p>
       <w:pPr>
@@ -5924,7 +6199,7 @@
         <w:br/>
         <w:t>(</w:t>
       </w:r>
-      <w:hyperlink r:id="rId11" w:history="1">
+      <w:hyperlink r:id="rId15" w:history="1">
         <w:r>
           <w:rPr>
             <w:rStyle w:val="Hyperlink"/>
@@ -6134,9 +6409,9 @@
       </w:pPr>
     </w:p>
     <w:sectPr>
-      <w:footerReference w:type="default" r:id="rId12"/>
+      <w:footerReference w:type="default" r:id="rId16"/>
       <w:pgSz w:w="12240" w:h="15840"/>
-      <w:pgMar w:top="1440" w:right="720" w:bottom="1440" w:left="720" w:header="720" w:footer="720" w:gutter="0"/>
+      <w:pgMar w:top="1440" w:right="720" w:bottom="1440" w:left="720" w:header="1152" w:footer="1152" w:gutter="0"/>
       <w:cols w:space="720"/>
       <w:docGrid w:linePitch="360"/>
     </w:sectPr>
@@ -10597,7 +10872,7 @@
 </file>
 
 <file path=customXml/itemProps1.xml><?xml version="1.0" encoding="utf-8"?>
-<ds:datastoreItem xmlns:ds="http://schemas.openxmlformats.org/officeDocument/2006/customXml" ds:itemID="{BF0BCDE8-2BB1-B741-A451-403DD3A2DC2B}">
+<ds:datastoreItem xmlns:ds="http://schemas.openxmlformats.org/officeDocument/2006/customXml" ds:itemID="{12B9D702-C3D5-BB4B-A4F4-13D6A5D868E4}">
   <ds:schemaRefs>
     <ds:schemaRef ds:uri="http://schemas.openxmlformats.org/officeDocument/2006/bibliography"/>
   </ds:schemaRefs>

</xml_diff>